<commit_message>
Miscellaneous uploads and revisions
Revisions for the project plans and requirements. New uploads for PHP and DB access tests.
</commit_message>
<xml_diff>
--- a/Predictive Shopping App - Project Plan.docx
+++ b/Predictive Shopping App - Project Plan.docx
@@ -1,6 +1,6 @@
 
 <file path=word/document.xml><?xml version="1.0" encoding="utf-8"?>
-<w:document xmlns:wpc="http://schemas.microsoft.com/office/word/2010/wordprocessingCanvas" xmlns:cx="http://schemas.microsoft.com/office/drawing/2014/chartex" xmlns:cx1="http://schemas.microsoft.com/office/drawing/2015/9/8/chartex" xmlns:cx2="http://schemas.microsoft.com/office/drawing/2015/10/21/chartex" xmlns:cx3="http://schemas.microsoft.com/office/drawing/2016/5/9/chartex" xmlns:cx4="http://schemas.microsoft.com/office/drawing/2016/5/10/chartex" xmlns:cx5="http://schemas.microsoft.com/office/drawing/2016/5/11/chartex" xmlns:cx6="http://schemas.microsoft.com/office/drawing/2016/5/12/chartex" xmlns:cx7="http://schemas.microsoft.com/office/drawing/2016/5/13/chartex" xmlns:cx8="http://schemas.microsoft.com/office/drawing/2016/5/14/chartex" xmlns:mc="http://schemas.openxmlformats.org/markup-compatibility/2006" xmlns:aink="http://schemas.microsoft.com/office/drawing/2016/ink" xmlns:o="urn:schemas-microsoft-com:office:office" xmlns:r="http://schemas.openxmlformats.org/officeDocument/2006/relationships" xmlns:m="http://schemas.openxmlformats.org/officeDocument/2006/math" xmlns:v="urn:schemas-microsoft-com:vml" xmlns:wp14="http://schemas.microsoft.com/office/word/2010/wordprocessingDrawing" xmlns:wp="http://schemas.openxmlformats.org/drawingml/2006/wordprocessingDrawing" xmlns:w10="urn:schemas-microsoft-com:office:word" xmlns:w="http://schemas.openxmlformats.org/wordprocessingml/2006/main" xmlns:w14="http://schemas.microsoft.com/office/word/2010/wordml" xmlns:w15="http://schemas.microsoft.com/office/word/2012/wordml" xmlns:w16se="http://schemas.microsoft.com/office/word/2015/wordml/symex" xmlns:wpg="http://schemas.microsoft.com/office/word/2010/wordprocessingGroup" xmlns:wpi="http://schemas.microsoft.com/office/word/2010/wordprocessingInk" xmlns:wne="http://schemas.microsoft.com/office/word/2006/wordml" xmlns:wps="http://schemas.microsoft.com/office/word/2010/wordprocessingShape" mc:Ignorable="w14 w15 w16se wp14">
+<w:document xmlns:wpc="http://schemas.microsoft.com/office/word/2010/wordprocessingCanvas" xmlns:mo="http://schemas.microsoft.com/office/mac/office/2008/main" xmlns:mc="http://schemas.openxmlformats.org/markup-compatibility/2006" xmlns:mv="urn:schemas-microsoft-com:mac:vml" xmlns:o="urn:schemas-microsoft-com:office:office" xmlns:r="http://schemas.openxmlformats.org/officeDocument/2006/relationships" xmlns:m="http://schemas.openxmlformats.org/officeDocument/2006/math" xmlns:v="urn:schemas-microsoft-com:vml" xmlns:wp14="http://schemas.microsoft.com/office/word/2010/wordprocessingDrawing" xmlns:wp="http://schemas.openxmlformats.org/drawingml/2006/wordprocessingDrawing" xmlns:w10="urn:schemas-microsoft-com:office:word" xmlns:w="http://schemas.openxmlformats.org/wordprocessingml/2006/main" xmlns:w14="http://schemas.microsoft.com/office/word/2010/wordml" xmlns:w15="http://schemas.microsoft.com/office/word/2012/wordml" xmlns:wpg="http://schemas.microsoft.com/office/word/2010/wordprocessingGroup" xmlns:wpi="http://schemas.microsoft.com/office/word/2010/wordprocessingInk" xmlns:wne="http://schemas.microsoft.com/office/word/2006/wordml" xmlns:wps="http://schemas.microsoft.com/office/word/2010/wordprocessingShape" mc:Ignorable="w14 w15 wp14">
   <w:body>
     <w:p>
       <w:pPr>
@@ -90,7 +90,13 @@
         <w:ind w:left="0" w:firstLine="360"/>
       </w:pPr>
       <w:r>
-        <w:t xml:space="preserve">This project entails creating a shopping app that continually stores shopping details for recurring items. This database of shopping items is regularly algorithmically analyzed to predict when items will need to be purchased again to replenish stock. The user may specify which items are to be categorized as </w:t>
+        <w:t>This project entails creating a shopping app that continually stores shopping details for recurring items. This database of shopping items is regularly</w:t>
+      </w:r>
+      <w:r>
+        <w:t xml:space="preserve"> and</w:t>
+      </w:r>
+      <w:r>
+        <w:t xml:space="preserve"> algorithmically analyzed to predict when items will need to be purchased again to replenish stock. The user may specify which items are to be categorized as </w:t>
       </w:r>
       <w:r>
         <w:rPr>
@@ -108,7 +114,13 @@
         <w:t>non-recurring</w:t>
       </w:r>
       <w:r>
-        <w:t xml:space="preserve"> so as not to advise the purchase of items that were meant as one-time purchases. This program will be able to generate shopping a list for both specified shopping trip intervals, as well as a list for special shopping trips in order to optimize shopping trips, while reducing the chance wasted trips. For the time being, this project will be limited in scope to a website.</w:t>
+        <w:t xml:space="preserve"> so as not to advise the purchase of items that were meant as one-time purchases. This program will be able to generate</w:t>
+      </w:r>
+      <w:r>
+        <w:t xml:space="preserve"> a shopping</w:t>
+      </w:r>
+      <w:r>
+        <w:t xml:space="preserve"> list for both specified shopping trip intervals, as well as a list for special shopping trips in order to optimize shopping trips, while reducing the chance wasted trips. For the time being, this project will be limited in scope to a website.</w:t>
       </w:r>
     </w:p>
     <w:p>
@@ -134,7 +146,19 @@
         <w:ind w:firstLine="360"/>
       </w:pPr>
       <w:r>
-        <w:t>This project is largely a web-based development project that will mostly require just an internet connection and a web browser to operate. Since this project will not execute any program on any local machine there are no special computer hardware considerations for this project aside from the notes below.</w:t>
+        <w:t xml:space="preserve">This project is largely a web-based development project that will </w:t>
+      </w:r>
+      <w:r>
+        <w:t xml:space="preserve">only </w:t>
+      </w:r>
+      <w:r>
+        <w:t>require an internet connection and a web browser to operate. Since this project will not execute any program on any local machine</w:t>
+      </w:r>
+      <w:r>
+        <w:t>,</w:t>
+      </w:r>
+      <w:r>
+        <w:t xml:space="preserve"> there are no special computer hardware considerations for this project aside from the notes below.</w:t>
       </w:r>
     </w:p>
     <w:p>
@@ -146,7 +170,19 @@
         </w:numPr>
       </w:pPr>
       <w:r>
-        <w:t>For the web development portion of this project, some kind of web editing software application will be required. There is no standard for this and each team member may elect their favorite editor since that has virtually no bearing on the outcome of this project.</w:t>
+        <w:t xml:space="preserve">For the web development portion of this project, </w:t>
+      </w:r>
+      <w:r>
+        <w:t>a text</w:t>
+      </w:r>
+      <w:r>
+        <w:t xml:space="preserve"> editing software application will be required. There is no standard for this and each team member may elect their favorite editor </w:t>
+      </w:r>
+      <w:r>
+        <w:t xml:space="preserve">because it will not affect </w:t>
+      </w:r>
+      <w:r>
+        <w:t>the outcome of this project.</w:t>
       </w:r>
     </w:p>
     <w:p>
@@ -158,7 +194,10 @@
         </w:numPr>
       </w:pPr>
       <w:r>
-        <w:t xml:space="preserve">The web editor of choice should be compatible with </w:t>
+        <w:t>The text</w:t>
+      </w:r>
+      <w:r>
+        <w:t xml:space="preserve"> editor of choice should be compatible with </w:t>
       </w:r>
       <w:r>
         <w:t>SQL and PHP scripting for development and manipulation of the stored data.</w:t>
@@ -184,17 +223,30 @@
     </w:p>
     <w:p>
       <w:pPr>
-        <w:pStyle w:val="ListParagraph"/>
-      </w:pPr>
+        <w:ind w:left="720" w:firstLine="0"/>
+      </w:pPr>
+      <w:r>
+        <w:t>This te</w:t>
+      </w:r>
+      <w:r>
+        <w:t>am will utilize a class project-</w:t>
+      </w:r>
+      <w:r>
+        <w:t xml:space="preserve">oriented Github </w:t>
+      </w:r>
+      <w:r>
+        <w:t>group</w:t>
+      </w:r>
+      <w:r>
+        <w:t xml:space="preserve"> for content management and version control purposes.</w:t>
+      </w:r>
     </w:p>
     <w:p>
       <w:pPr>
         <w:ind w:left="720" w:firstLine="0"/>
       </w:pPr>
-      <w:r>
-        <w:lastRenderedPageBreak/>
-        <w:t>This team will utilize a class project oriented Github account for content management and version control purposes.</w:t>
-      </w:r>
+      <w:bookmarkStart w:id="0" w:name="_GoBack"/>
+      <w:bookmarkEnd w:id="0"/>
     </w:p>
     <w:p>
       <w:pPr>
@@ -211,6 +263,7 @@
         <w:rPr>
           <w:b/>
         </w:rPr>
+        <w:lastRenderedPageBreak/>
         <w:t>Project Schedule</w:t>
       </w:r>
     </w:p>
@@ -1160,8 +1213,6 @@
       <w:pPr>
         <w:ind w:firstLine="0"/>
       </w:pPr>
-      <w:bookmarkStart w:id="0" w:name="_GoBack"/>
-      <w:bookmarkEnd w:id="0"/>
     </w:p>
     <w:sectPr>
       <w:headerReference w:type="default" r:id="rId9"/>
@@ -1181,7 +1232,7 @@
 </file>
 
 <file path=word/endnotes.xml><?xml version="1.0" encoding="utf-8"?>
-<w:endnotes xmlns:wpc="http://schemas.microsoft.com/office/word/2010/wordprocessingCanvas" xmlns:cx="http://schemas.microsoft.com/office/drawing/2014/chartex" xmlns:cx1="http://schemas.microsoft.com/office/drawing/2015/9/8/chartex" xmlns:cx2="http://schemas.microsoft.com/office/drawing/2015/10/21/chartex" xmlns:cx3="http://schemas.microsoft.com/office/drawing/2016/5/9/chartex" xmlns:cx4="http://schemas.microsoft.com/office/drawing/2016/5/10/chartex" xmlns:cx5="http://schemas.microsoft.com/office/drawing/2016/5/11/chartex" xmlns:cx6="http://schemas.microsoft.com/office/drawing/2016/5/12/chartex" xmlns:cx7="http://schemas.microsoft.com/office/drawing/2016/5/13/chartex" xmlns:cx8="http://schemas.microsoft.com/office/drawing/2016/5/14/chartex" xmlns:mc="http://schemas.openxmlformats.org/markup-compatibility/2006" xmlns:aink="http://schemas.microsoft.com/office/drawing/2016/ink" xmlns:o="urn:schemas-microsoft-com:office:office" xmlns:r="http://schemas.openxmlformats.org/officeDocument/2006/relationships" xmlns:m="http://schemas.openxmlformats.org/officeDocument/2006/math" xmlns:v="urn:schemas-microsoft-com:vml" xmlns:wp14="http://schemas.microsoft.com/office/word/2010/wordprocessingDrawing" xmlns:wp="http://schemas.openxmlformats.org/drawingml/2006/wordprocessingDrawing" xmlns:w10="urn:schemas-microsoft-com:office:word" xmlns:w="http://schemas.openxmlformats.org/wordprocessingml/2006/main" xmlns:w14="http://schemas.microsoft.com/office/word/2010/wordml" xmlns:w15="http://schemas.microsoft.com/office/word/2012/wordml" xmlns:w16se="http://schemas.microsoft.com/office/word/2015/wordml/symex" xmlns:wpg="http://schemas.microsoft.com/office/word/2010/wordprocessingGroup" xmlns:wpi="http://schemas.microsoft.com/office/word/2010/wordprocessingInk" xmlns:wne="http://schemas.microsoft.com/office/word/2006/wordml" xmlns:wps="http://schemas.microsoft.com/office/word/2010/wordprocessingShape" mc:Ignorable="w14 w15 w16se wp14">
+<w:endnotes xmlns:wpc="http://schemas.microsoft.com/office/word/2010/wordprocessingCanvas" xmlns:mo="http://schemas.microsoft.com/office/mac/office/2008/main" xmlns:mc="http://schemas.openxmlformats.org/markup-compatibility/2006" xmlns:mv="urn:schemas-microsoft-com:mac:vml" xmlns:o="urn:schemas-microsoft-com:office:office" xmlns:r="http://schemas.openxmlformats.org/officeDocument/2006/relationships" xmlns:m="http://schemas.openxmlformats.org/officeDocument/2006/math" xmlns:v="urn:schemas-microsoft-com:vml" xmlns:wp14="http://schemas.microsoft.com/office/word/2010/wordprocessingDrawing" xmlns:wp="http://schemas.openxmlformats.org/drawingml/2006/wordprocessingDrawing" xmlns:w10="urn:schemas-microsoft-com:office:word" xmlns:w="http://schemas.openxmlformats.org/wordprocessingml/2006/main" xmlns:w14="http://schemas.microsoft.com/office/word/2010/wordml" xmlns:w15="http://schemas.microsoft.com/office/word/2012/wordml" xmlns:wpg="http://schemas.microsoft.com/office/word/2010/wordprocessingGroup" xmlns:wpi="http://schemas.microsoft.com/office/word/2010/wordprocessingInk" xmlns:wne="http://schemas.microsoft.com/office/word/2006/wordml" xmlns:wps="http://schemas.microsoft.com/office/word/2010/wordprocessingShape" mc:Ignorable="w14 w15 wp14">
   <w:endnote w:type="separator" w:id="-1">
     <w:p>
       <w:pPr>
@@ -1208,7 +1259,7 @@
 </file>
 
 <file path=word/footnotes.xml><?xml version="1.0" encoding="utf-8"?>
-<w:footnotes xmlns:wpc="http://schemas.microsoft.com/office/word/2010/wordprocessingCanvas" xmlns:cx="http://schemas.microsoft.com/office/drawing/2014/chartex" xmlns:cx1="http://schemas.microsoft.com/office/drawing/2015/9/8/chartex" xmlns:cx2="http://schemas.microsoft.com/office/drawing/2015/10/21/chartex" xmlns:cx3="http://schemas.microsoft.com/office/drawing/2016/5/9/chartex" xmlns:cx4="http://schemas.microsoft.com/office/drawing/2016/5/10/chartex" xmlns:cx5="http://schemas.microsoft.com/office/drawing/2016/5/11/chartex" xmlns:cx6="http://schemas.microsoft.com/office/drawing/2016/5/12/chartex" xmlns:cx7="http://schemas.microsoft.com/office/drawing/2016/5/13/chartex" xmlns:cx8="http://schemas.microsoft.com/office/drawing/2016/5/14/chartex" xmlns:mc="http://schemas.openxmlformats.org/markup-compatibility/2006" xmlns:aink="http://schemas.microsoft.com/office/drawing/2016/ink" xmlns:o="urn:schemas-microsoft-com:office:office" xmlns:r="http://schemas.openxmlformats.org/officeDocument/2006/relationships" xmlns:m="http://schemas.openxmlformats.org/officeDocument/2006/math" xmlns:v="urn:schemas-microsoft-com:vml" xmlns:wp14="http://schemas.microsoft.com/office/word/2010/wordprocessingDrawing" xmlns:wp="http://schemas.openxmlformats.org/drawingml/2006/wordprocessingDrawing" xmlns:w10="urn:schemas-microsoft-com:office:word" xmlns:w="http://schemas.openxmlformats.org/wordprocessingml/2006/main" xmlns:w14="http://schemas.microsoft.com/office/word/2010/wordml" xmlns:w15="http://schemas.microsoft.com/office/word/2012/wordml" xmlns:w16se="http://schemas.microsoft.com/office/word/2015/wordml/symex" xmlns:wpg="http://schemas.microsoft.com/office/word/2010/wordprocessingGroup" xmlns:wpi="http://schemas.microsoft.com/office/word/2010/wordprocessingInk" xmlns:wne="http://schemas.microsoft.com/office/word/2006/wordml" xmlns:wps="http://schemas.microsoft.com/office/word/2010/wordprocessingShape" mc:Ignorable="w14 w15 w16se wp14">
+<w:footnotes xmlns:wpc="http://schemas.microsoft.com/office/word/2010/wordprocessingCanvas" xmlns:mo="http://schemas.microsoft.com/office/mac/office/2008/main" xmlns:mc="http://schemas.openxmlformats.org/markup-compatibility/2006" xmlns:mv="urn:schemas-microsoft-com:mac:vml" xmlns:o="urn:schemas-microsoft-com:office:office" xmlns:r="http://schemas.openxmlformats.org/officeDocument/2006/relationships" xmlns:m="http://schemas.openxmlformats.org/officeDocument/2006/math" xmlns:v="urn:schemas-microsoft-com:vml" xmlns:wp14="http://schemas.microsoft.com/office/word/2010/wordprocessingDrawing" xmlns:wp="http://schemas.openxmlformats.org/drawingml/2006/wordprocessingDrawing" xmlns:w10="urn:schemas-microsoft-com:office:word" xmlns:w="http://schemas.openxmlformats.org/wordprocessingml/2006/main" xmlns:w14="http://schemas.microsoft.com/office/word/2010/wordml" xmlns:w15="http://schemas.microsoft.com/office/word/2012/wordml" xmlns:wpg="http://schemas.microsoft.com/office/word/2010/wordprocessingGroup" xmlns:wpi="http://schemas.microsoft.com/office/word/2010/wordprocessingInk" xmlns:wne="http://schemas.microsoft.com/office/word/2006/wordml" xmlns:wps="http://schemas.microsoft.com/office/word/2010/wordprocessingShape" mc:Ignorable="w14 w15 wp14">
   <w:footnote w:type="separator" w:id="-1">
     <w:p>
       <w:pPr>
@@ -1235,7 +1286,7 @@
 </file>
 
 <file path=word/header1.xml><?xml version="1.0" encoding="utf-8"?>
-<w:hdr xmlns:wpc="http://schemas.microsoft.com/office/word/2010/wordprocessingCanvas" xmlns:cx="http://schemas.microsoft.com/office/drawing/2014/chartex" xmlns:cx1="http://schemas.microsoft.com/office/drawing/2015/9/8/chartex" xmlns:cx2="http://schemas.microsoft.com/office/drawing/2015/10/21/chartex" xmlns:cx3="http://schemas.microsoft.com/office/drawing/2016/5/9/chartex" xmlns:cx4="http://schemas.microsoft.com/office/drawing/2016/5/10/chartex" xmlns:cx5="http://schemas.microsoft.com/office/drawing/2016/5/11/chartex" xmlns:cx6="http://schemas.microsoft.com/office/drawing/2016/5/12/chartex" xmlns:cx7="http://schemas.microsoft.com/office/drawing/2016/5/13/chartex" xmlns:cx8="http://schemas.microsoft.com/office/drawing/2016/5/14/chartex" xmlns:mc="http://schemas.openxmlformats.org/markup-compatibility/2006" xmlns:aink="http://schemas.microsoft.com/office/drawing/2016/ink" xmlns:o="urn:schemas-microsoft-com:office:office" xmlns:r="http://schemas.openxmlformats.org/officeDocument/2006/relationships" xmlns:m="http://schemas.openxmlformats.org/officeDocument/2006/math" xmlns:v="urn:schemas-microsoft-com:vml" xmlns:wp14="http://schemas.microsoft.com/office/word/2010/wordprocessingDrawing" xmlns:wp="http://schemas.openxmlformats.org/drawingml/2006/wordprocessingDrawing" xmlns:w10="urn:schemas-microsoft-com:office:word" xmlns:w="http://schemas.openxmlformats.org/wordprocessingml/2006/main" xmlns:w14="http://schemas.microsoft.com/office/word/2010/wordml" xmlns:w15="http://schemas.microsoft.com/office/word/2012/wordml" xmlns:w16se="http://schemas.microsoft.com/office/word/2015/wordml/symex" xmlns:wpg="http://schemas.microsoft.com/office/word/2010/wordprocessingGroup" xmlns:wpi="http://schemas.microsoft.com/office/word/2010/wordprocessingInk" xmlns:wne="http://schemas.microsoft.com/office/word/2006/wordml" xmlns:wps="http://schemas.microsoft.com/office/word/2010/wordprocessingShape" mc:Ignorable="w14 w15 w16se wp14">
+<w:hdr xmlns:wpc="http://schemas.microsoft.com/office/word/2010/wordprocessingCanvas" xmlns:mo="http://schemas.microsoft.com/office/mac/office/2008/main" xmlns:mc="http://schemas.openxmlformats.org/markup-compatibility/2006" xmlns:mv="urn:schemas-microsoft-com:mac:vml" xmlns:o="urn:schemas-microsoft-com:office:office" xmlns:r="http://schemas.openxmlformats.org/officeDocument/2006/relationships" xmlns:m="http://schemas.openxmlformats.org/officeDocument/2006/math" xmlns:v="urn:schemas-microsoft-com:vml" xmlns:wp14="http://schemas.microsoft.com/office/word/2010/wordprocessingDrawing" xmlns:wp="http://schemas.openxmlformats.org/drawingml/2006/wordprocessingDrawing" xmlns:w10="urn:schemas-microsoft-com:office:word" xmlns:w="http://schemas.openxmlformats.org/wordprocessingml/2006/main" xmlns:w14="http://schemas.microsoft.com/office/word/2010/wordml" xmlns:w15="http://schemas.microsoft.com/office/word/2012/wordml" xmlns:wpg="http://schemas.microsoft.com/office/word/2010/wordprocessingGroup" xmlns:wpi="http://schemas.microsoft.com/office/word/2010/wordprocessingInk" xmlns:wne="http://schemas.microsoft.com/office/word/2006/wordml" xmlns:wps="http://schemas.microsoft.com/office/word/2010/wordprocessingShape" mc:Ignorable="w14 w15 wp14">
   <w:tbl>
     <w:tblPr>
       <w:tblW w:w="0" w:type="auto"/>
@@ -1299,7 +1350,7 @@
             <w:rPr>
               <w:noProof/>
             </w:rPr>
-            <w:t>3</w:t>
+            <w:t>2</w:t>
           </w:r>
           <w:r>
             <w:rPr>
@@ -1320,7 +1371,7 @@
 </file>
 
 <file path=word/header2.xml><?xml version="1.0" encoding="utf-8"?>
-<w:hdr xmlns:wpc="http://schemas.microsoft.com/office/word/2010/wordprocessingCanvas" xmlns:cx="http://schemas.microsoft.com/office/drawing/2014/chartex" xmlns:cx1="http://schemas.microsoft.com/office/drawing/2015/9/8/chartex" xmlns:cx2="http://schemas.microsoft.com/office/drawing/2015/10/21/chartex" xmlns:cx3="http://schemas.microsoft.com/office/drawing/2016/5/9/chartex" xmlns:cx4="http://schemas.microsoft.com/office/drawing/2016/5/10/chartex" xmlns:cx5="http://schemas.microsoft.com/office/drawing/2016/5/11/chartex" xmlns:cx6="http://schemas.microsoft.com/office/drawing/2016/5/12/chartex" xmlns:cx7="http://schemas.microsoft.com/office/drawing/2016/5/13/chartex" xmlns:cx8="http://schemas.microsoft.com/office/drawing/2016/5/14/chartex" xmlns:mc="http://schemas.openxmlformats.org/markup-compatibility/2006" xmlns:aink="http://schemas.microsoft.com/office/drawing/2016/ink" xmlns:o="urn:schemas-microsoft-com:office:office" xmlns:r="http://schemas.openxmlformats.org/officeDocument/2006/relationships" xmlns:m="http://schemas.openxmlformats.org/officeDocument/2006/math" xmlns:v="urn:schemas-microsoft-com:vml" xmlns:wp14="http://schemas.microsoft.com/office/word/2010/wordprocessingDrawing" xmlns:wp="http://schemas.openxmlformats.org/drawingml/2006/wordprocessingDrawing" xmlns:w10="urn:schemas-microsoft-com:office:word" xmlns:w="http://schemas.openxmlformats.org/wordprocessingml/2006/main" xmlns:w14="http://schemas.microsoft.com/office/word/2010/wordml" xmlns:w15="http://schemas.microsoft.com/office/word/2012/wordml" xmlns:w16se="http://schemas.microsoft.com/office/word/2015/wordml/symex" xmlns:wpg="http://schemas.microsoft.com/office/word/2010/wordprocessingGroup" xmlns:wpi="http://schemas.microsoft.com/office/word/2010/wordprocessingInk" xmlns:wne="http://schemas.microsoft.com/office/word/2006/wordml" xmlns:wps="http://schemas.microsoft.com/office/word/2010/wordprocessingShape" mc:Ignorable="w14 w15 w16se wp14">
+<w:hdr xmlns:wpc="http://schemas.microsoft.com/office/word/2010/wordprocessingCanvas" xmlns:mo="http://schemas.microsoft.com/office/mac/office/2008/main" xmlns:mc="http://schemas.openxmlformats.org/markup-compatibility/2006" xmlns:mv="urn:schemas-microsoft-com:mac:vml" xmlns:o="urn:schemas-microsoft-com:office:office" xmlns:r="http://schemas.openxmlformats.org/officeDocument/2006/relationships" xmlns:m="http://schemas.openxmlformats.org/officeDocument/2006/math" xmlns:v="urn:schemas-microsoft-com:vml" xmlns:wp14="http://schemas.microsoft.com/office/word/2010/wordprocessingDrawing" xmlns:wp="http://schemas.openxmlformats.org/drawingml/2006/wordprocessingDrawing" xmlns:w10="urn:schemas-microsoft-com:office:word" xmlns:w="http://schemas.openxmlformats.org/wordprocessingml/2006/main" xmlns:w14="http://schemas.microsoft.com/office/word/2010/wordml" xmlns:w15="http://schemas.microsoft.com/office/word/2012/wordml" xmlns:wpg="http://schemas.microsoft.com/office/word/2010/wordprocessingGroup" xmlns:wpi="http://schemas.microsoft.com/office/word/2010/wordprocessingInk" xmlns:wne="http://schemas.microsoft.com/office/word/2006/wordml" xmlns:wps="http://schemas.microsoft.com/office/word/2010/wordprocessingShape" mc:Ignorable="w14 w15 wp14">
   <w:tbl>
     <w:tblPr>
       <w:tblW w:w="0" w:type="auto"/>
@@ -1398,8 +1449,8 @@
 </file>
 
 <file path=word/numbering.xml><?xml version="1.0" encoding="utf-8"?>
-<w:numbering xmlns:wpc="http://schemas.microsoft.com/office/word/2010/wordprocessingCanvas" xmlns:cx="http://schemas.microsoft.com/office/drawing/2014/chartex" xmlns:cx1="http://schemas.microsoft.com/office/drawing/2015/9/8/chartex" xmlns:cx2="http://schemas.microsoft.com/office/drawing/2015/10/21/chartex" xmlns:cx3="http://schemas.microsoft.com/office/drawing/2016/5/9/chartex" xmlns:cx4="http://schemas.microsoft.com/office/drawing/2016/5/10/chartex" xmlns:cx5="http://schemas.microsoft.com/office/drawing/2016/5/11/chartex" xmlns:cx6="http://schemas.microsoft.com/office/drawing/2016/5/12/chartex" xmlns:cx7="http://schemas.microsoft.com/office/drawing/2016/5/13/chartex" xmlns:cx8="http://schemas.microsoft.com/office/drawing/2016/5/14/chartex" xmlns:mc="http://schemas.openxmlformats.org/markup-compatibility/2006" xmlns:aink="http://schemas.microsoft.com/office/drawing/2016/ink" xmlns:o="urn:schemas-microsoft-com:office:office" xmlns:r="http://schemas.openxmlformats.org/officeDocument/2006/relationships" xmlns:m="http://schemas.openxmlformats.org/officeDocument/2006/math" xmlns:v="urn:schemas-microsoft-com:vml" xmlns:wp14="http://schemas.microsoft.com/office/word/2010/wordprocessingDrawing" xmlns:wp="http://schemas.openxmlformats.org/drawingml/2006/wordprocessingDrawing" xmlns:w10="urn:schemas-microsoft-com:office:word" xmlns:w="http://schemas.openxmlformats.org/wordprocessingml/2006/main" xmlns:w14="http://schemas.microsoft.com/office/word/2010/wordml" xmlns:w15="http://schemas.microsoft.com/office/word/2012/wordml" xmlns:w16se="http://schemas.microsoft.com/office/word/2015/wordml/symex" xmlns:wpg="http://schemas.microsoft.com/office/word/2010/wordprocessingGroup" xmlns:wpi="http://schemas.microsoft.com/office/word/2010/wordprocessingInk" xmlns:wne="http://schemas.microsoft.com/office/word/2006/wordml" xmlns:wps="http://schemas.microsoft.com/office/word/2010/wordprocessingShape" mc:Ignorable="w14 w15 w16se wp14">
-  <w:abstractNum w:abstractNumId="0" w15:restartNumberingAfterBreak="0">
+<w:numbering xmlns:wpc="http://schemas.microsoft.com/office/word/2010/wordprocessingCanvas" xmlns:mo="http://schemas.microsoft.com/office/mac/office/2008/main" xmlns:mc="http://schemas.openxmlformats.org/markup-compatibility/2006" xmlns:mv="urn:schemas-microsoft-com:mac:vml" xmlns:o="urn:schemas-microsoft-com:office:office" xmlns:r="http://schemas.openxmlformats.org/officeDocument/2006/relationships" xmlns:m="http://schemas.openxmlformats.org/officeDocument/2006/math" xmlns:v="urn:schemas-microsoft-com:vml" xmlns:wp14="http://schemas.microsoft.com/office/word/2010/wordprocessingDrawing" xmlns:wp="http://schemas.openxmlformats.org/drawingml/2006/wordprocessingDrawing" xmlns:w10="urn:schemas-microsoft-com:office:word" xmlns:w="http://schemas.openxmlformats.org/wordprocessingml/2006/main" xmlns:w14="http://schemas.microsoft.com/office/word/2010/wordml" xmlns:w15="http://schemas.microsoft.com/office/word/2012/wordml" xmlns:wpg="http://schemas.microsoft.com/office/word/2010/wordprocessingGroup" xmlns:wpi="http://schemas.microsoft.com/office/word/2010/wordprocessingInk" xmlns:wne="http://schemas.microsoft.com/office/word/2006/wordml" xmlns:wps="http://schemas.microsoft.com/office/word/2010/wordprocessingShape" mc:Ignorable="w14 w15 wp14">
+  <w:abstractNum w:abstractNumId="0">
     <w:nsid w:val="FFFFFF7C"/>
     <w:multiLevelType w:val="singleLevel"/>
     <w:tmpl w:val="6ED08D94"/>
@@ -1417,7 +1468,7 @@
       </w:pPr>
     </w:lvl>
   </w:abstractNum>
-  <w:abstractNum w:abstractNumId="1" w15:restartNumberingAfterBreak="0">
+  <w:abstractNum w:abstractNumId="1">
     <w:nsid w:val="FFFFFF7D"/>
     <w:multiLevelType w:val="singleLevel"/>
     <w:tmpl w:val="3D5203EE"/>
@@ -1435,7 +1486,7 @@
       </w:pPr>
     </w:lvl>
   </w:abstractNum>
-  <w:abstractNum w:abstractNumId="2" w15:restartNumberingAfterBreak="0">
+  <w:abstractNum w:abstractNumId="2">
     <w:nsid w:val="FFFFFF7E"/>
     <w:multiLevelType w:val="singleLevel"/>
     <w:tmpl w:val="F2DC96EC"/>
@@ -1453,7 +1504,7 @@
       </w:pPr>
     </w:lvl>
   </w:abstractNum>
-  <w:abstractNum w:abstractNumId="3" w15:restartNumberingAfterBreak="0">
+  <w:abstractNum w:abstractNumId="3">
     <w:nsid w:val="FFFFFF7F"/>
     <w:multiLevelType w:val="singleLevel"/>
     <w:tmpl w:val="94D2CA36"/>
@@ -1471,7 +1522,7 @@
       </w:pPr>
     </w:lvl>
   </w:abstractNum>
-  <w:abstractNum w:abstractNumId="4" w15:restartNumberingAfterBreak="0">
+  <w:abstractNum w:abstractNumId="4">
     <w:nsid w:val="FFFFFF80"/>
     <w:multiLevelType w:val="singleLevel"/>
     <w:tmpl w:val="17BCEBA6"/>
@@ -1492,7 +1543,7 @@
       </w:rPr>
     </w:lvl>
   </w:abstractNum>
-  <w:abstractNum w:abstractNumId="5" w15:restartNumberingAfterBreak="0">
+  <w:abstractNum w:abstractNumId="5">
     <w:nsid w:val="FFFFFF81"/>
     <w:multiLevelType w:val="singleLevel"/>
     <w:tmpl w:val="7D386FFE"/>
@@ -1513,7 +1564,7 @@
       </w:rPr>
     </w:lvl>
   </w:abstractNum>
-  <w:abstractNum w:abstractNumId="6" w15:restartNumberingAfterBreak="0">
+  <w:abstractNum w:abstractNumId="6">
     <w:nsid w:val="FFFFFF82"/>
     <w:multiLevelType w:val="singleLevel"/>
     <w:tmpl w:val="D73A80FE"/>
@@ -1534,7 +1585,7 @@
       </w:rPr>
     </w:lvl>
   </w:abstractNum>
-  <w:abstractNum w:abstractNumId="7" w15:restartNumberingAfterBreak="0">
+  <w:abstractNum w:abstractNumId="7">
     <w:nsid w:val="FFFFFF83"/>
     <w:multiLevelType w:val="singleLevel"/>
     <w:tmpl w:val="0AB08068"/>
@@ -1555,7 +1606,7 @@
       </w:rPr>
     </w:lvl>
   </w:abstractNum>
-  <w:abstractNum w:abstractNumId="8" w15:restartNumberingAfterBreak="0">
+  <w:abstractNum w:abstractNumId="8">
     <w:nsid w:val="FFFFFF88"/>
     <w:multiLevelType w:val="singleLevel"/>
     <w:tmpl w:val="D6E00290"/>
@@ -1576,7 +1627,7 @@
       </w:rPr>
     </w:lvl>
   </w:abstractNum>
-  <w:abstractNum w:abstractNumId="9" w15:restartNumberingAfterBreak="0">
+  <w:abstractNum w:abstractNumId="9">
     <w:nsid w:val="FFFFFF89"/>
     <w:multiLevelType w:val="singleLevel"/>
     <w:tmpl w:val="D6FC344C"/>
@@ -1597,7 +1648,7 @@
       </w:rPr>
     </w:lvl>
   </w:abstractNum>
-  <w:abstractNum w:abstractNumId="10" w15:restartNumberingAfterBreak="0">
+  <w:abstractNum w:abstractNumId="10">
     <w:nsid w:val="24516B00"/>
     <w:multiLevelType w:val="hybridMultilevel"/>
     <w:tmpl w:val="6396EF08"/>
@@ -1686,7 +1737,7 @@
       </w:pPr>
     </w:lvl>
   </w:abstractNum>
-  <w:abstractNum w:abstractNumId="11" w15:restartNumberingAfterBreak="0">
+  <w:abstractNum w:abstractNumId="11">
     <w:nsid w:val="461720B4"/>
     <w:multiLevelType w:val="hybridMultilevel"/>
     <w:tmpl w:val="925A011A"/>
@@ -1775,7 +1826,7 @@
       </w:pPr>
     </w:lvl>
   </w:abstractNum>
-  <w:abstractNum w:abstractNumId="12" w15:restartNumberingAfterBreak="0">
+  <w:abstractNum w:abstractNumId="12">
     <w:nsid w:val="6DEC5830"/>
     <w:multiLevelType w:val="hybridMultilevel"/>
     <w:tmpl w:val="F5602E7A"/>
@@ -1888,7 +1939,7 @@
       </w:rPr>
     </w:lvl>
   </w:abstractNum>
-  <w:abstractNum w:abstractNumId="13" w15:restartNumberingAfterBreak="0">
+  <w:abstractNum w:abstractNumId="13">
     <w:nsid w:val="758F511D"/>
     <w:multiLevelType w:val="hybridMultilevel"/>
     <w:tmpl w:val="FF5886E0"/>
@@ -2029,7 +2080,7 @@
 </file>
 
 <file path=word/styles.xml><?xml version="1.0" encoding="utf-8"?>
-<w:styles xmlns:mc="http://schemas.openxmlformats.org/markup-compatibility/2006" xmlns:r="http://schemas.openxmlformats.org/officeDocument/2006/relationships" xmlns:w="http://schemas.openxmlformats.org/wordprocessingml/2006/main" xmlns:w14="http://schemas.microsoft.com/office/word/2010/wordml" xmlns:w15="http://schemas.microsoft.com/office/word/2012/wordml" xmlns:w16se="http://schemas.microsoft.com/office/word/2015/wordml/symex" mc:Ignorable="w14 w15 w16se">
+<w:styles xmlns:mc="http://schemas.openxmlformats.org/markup-compatibility/2006" xmlns:r="http://schemas.openxmlformats.org/officeDocument/2006/relationships" xmlns:w="http://schemas.openxmlformats.org/wordprocessingml/2006/main" xmlns:w14="http://schemas.microsoft.com/office/word/2010/wordml" xmlns:w15="http://schemas.microsoft.com/office/word/2012/wordml" mc:Ignorable="w14 w15">
   <w:docDefaults>
     <w:rPrDefault>
       <w:rPr>
@@ -2047,7 +2098,7 @@
       </w:pPr>
     </w:pPrDefault>
   </w:docDefaults>
-  <w:latentStyles w:defLockedState="0" w:defUIPriority="99" w:defSemiHidden="0" w:defUnhideWhenUsed="0" w:defQFormat="0" w:count="374">
+  <w:latentStyles w:defLockedState="0" w:defUIPriority="99" w:defSemiHidden="0" w:defUnhideWhenUsed="0" w:defQFormat="0" w:count="380">
     <w:lsdException w:name="Normal" w:uiPriority="0" w:qFormat="1"/>
     <w:lsdException w:name="heading 1" w:uiPriority="9" w:qFormat="1"/>
     <w:lsdException w:name="heading 2" w:semiHidden="1" w:uiPriority="3" w:unhideWhenUsed="1" w:qFormat="1"/>
@@ -2419,9 +2470,6 @@
     <w:lsdException w:name="List Table 5 Dark Accent 6" w:uiPriority="50"/>
     <w:lsdException w:name="List Table 6 Colorful Accent 6" w:uiPriority="51"/>
     <w:lsdException w:name="List Table 7 Colorful Accent 6" w:uiPriority="52"/>
-    <w:lsdException w:name="Mention" w:semiHidden="1" w:unhideWhenUsed="1"/>
-    <w:lsdException w:name="Smart Hyperlink" w:semiHidden="1" w:unhideWhenUsed="1"/>
-    <w:lsdException w:name="Hashtag" w:semiHidden="1" w:unhideWhenUsed="1"/>
   </w:latentStyles>
   <w:style w:type="paragraph" w:default="1" w:styleId="Normal">
     <w:name w:val="Normal"/>
@@ -3216,6 +3264,7 @@
       <w:spacing w:line="240" w:lineRule="auto"/>
     </w:pPr>
     <w:tblPr>
+      <w:tblInd w:w="0" w:type="dxa"/>
       <w:tblBorders>
         <w:top w:val="single" w:sz="4" w:space="0" w:color="auto"/>
         <w:left w:val="single" w:sz="4" w:space="0" w:color="auto"/>
@@ -3224,6 +3273,12 @@
         <w:insideH w:val="single" w:sz="4" w:space="0" w:color="auto"/>
         <w:insideV w:val="single" w:sz="4" w:space="0" w:color="auto"/>
       </w:tblBorders>
+      <w:tblCellMar>
+        <w:top w:w="0" w:type="dxa"/>
+        <w:left w:w="108" w:type="dxa"/>
+        <w:bottom w:w="0" w:type="dxa"/>
+        <w:right w:w="108" w:type="dxa"/>
+      </w:tblCellMar>
     </w:tblPr>
   </w:style>
   <w:style w:type="table" w:styleId="TableGridLight">
@@ -3234,6 +3289,7 @@
       <w:spacing w:line="240" w:lineRule="auto"/>
     </w:pPr>
     <w:tblPr>
+      <w:tblInd w:w="0" w:type="dxa"/>
       <w:tblBorders>
         <w:top w:val="single" w:sz="4" w:space="0" w:color="BFBFBF" w:themeColor="background1" w:themeShade="BF"/>
         <w:left w:val="single" w:sz="4" w:space="0" w:color="BFBFBF" w:themeColor="background1" w:themeShade="BF"/>
@@ -3242,6 +3298,12 @@
         <w:insideH w:val="single" w:sz="4" w:space="0" w:color="BFBFBF" w:themeColor="background1" w:themeShade="BF"/>
         <w:insideV w:val="single" w:sz="4" w:space="0" w:color="BFBFBF" w:themeColor="background1" w:themeShade="BF"/>
       </w:tblBorders>
+      <w:tblCellMar>
+        <w:top w:w="0" w:type="dxa"/>
+        <w:left w:w="108" w:type="dxa"/>
+        <w:bottom w:w="0" w:type="dxa"/>
+        <w:right w:w="108" w:type="dxa"/>
+      </w:tblCellMar>
     </w:tblPr>
   </w:style>
   <w:style w:type="character" w:customStyle="1" w:styleId="Heading6Char">
@@ -4136,10 +4198,17 @@
       <w:ind w:firstLine="0"/>
     </w:pPr>
     <w:tblPr>
+      <w:tblInd w:w="0" w:type="dxa"/>
       <w:tblBorders>
         <w:top w:val="single" w:sz="12" w:space="0" w:color="auto"/>
         <w:bottom w:val="single" w:sz="12" w:space="0" w:color="auto"/>
       </w:tblBorders>
+      <w:tblCellMar>
+        <w:top w:w="0" w:type="dxa"/>
+        <w:left w:w="108" w:type="dxa"/>
+        <w:bottom w:w="0" w:type="dxa"/>
+        <w:right w:w="108" w:type="dxa"/>
+      </w:tblCellMar>
     </w:tblPr>
     <w:tblStylePr w:type="firstRow">
       <w:rPr>
@@ -4337,6 +4406,7 @@
     <w:tblPr>
       <w:tblStyleRowBandSize w:val="1"/>
       <w:tblStyleColBandSize w:val="1"/>
+      <w:tblInd w:w="0" w:type="dxa"/>
       <w:tblBorders>
         <w:top w:val="single" w:sz="4" w:space="0" w:color="B2B2B2" w:themeColor="accent4" w:themeTint="99"/>
         <w:left w:val="single" w:sz="4" w:space="0" w:color="B2B2B2" w:themeColor="accent4" w:themeTint="99"/>
@@ -4345,6 +4415,12 @@
         <w:insideH w:val="single" w:sz="4" w:space="0" w:color="B2B2B2" w:themeColor="accent4" w:themeTint="99"/>
         <w:insideV w:val="single" w:sz="4" w:space="0" w:color="B2B2B2" w:themeColor="accent4" w:themeTint="99"/>
       </w:tblBorders>
+      <w:tblCellMar>
+        <w:top w:w="0" w:type="dxa"/>
+        <w:left w:w="108" w:type="dxa"/>
+        <w:bottom w:w="0" w:type="dxa"/>
+        <w:right w:w="108" w:type="dxa"/>
+      </w:tblCellMar>
     </w:tblPr>
     <w:tblStylePr w:type="firstRow">
       <w:rPr>
@@ -4630,7 +4706,7 @@
 </file>
 
 <file path=customXml/itemProps2.xml><?xml version="1.0" encoding="utf-8"?>
-<ds:datastoreItem xmlns:ds="http://schemas.openxmlformats.org/officeDocument/2006/customXml" ds:itemID="{D570B430-6A83-419E-A50A-DA084D0A9604}">
+<ds:datastoreItem xmlns:ds="http://schemas.openxmlformats.org/officeDocument/2006/customXml" ds:itemID="{B15FA417-AADC-7842-8E5C-A5A9854FC0AC}">
   <ds:schemaRefs>
     <ds:schemaRef ds:uri="http://schemas.openxmlformats.org/officeDocument/2006/bibliography"/>
   </ds:schemaRefs>

</xml_diff>